<commit_message>
final commit for the day, big changes to the Defender_Defense types-system infector.docx
</commit_message>
<xml_diff>
--- a/Docs/Design/Defender_Defense types-system infector.docx
+++ b/Docs/Design/Defender_Defense types-system infector.docx
@@ -1,6 +1,6 @@
 
 <file path=word/document.xml><?xml version="1.0" encoding="utf-8"?>
-<w:document xmlns:ve="http://schemas.openxmlformats.org/markup-compatibility/2006" xmlns:o="urn:schemas-microsoft-com:office:office" xmlns:r="http://schemas.openxmlformats.org/officeDocument/2006/relationships" xmlns:m="http://schemas.openxmlformats.org/officeDocument/2006/math" xmlns:v="urn:schemas-microsoft-com:vml" xmlns:wp="http://schemas.openxmlformats.org/drawingml/2006/wordprocessingDrawing" xmlns:w10="urn:schemas-microsoft-com:office:word" xmlns:w="http://schemas.openxmlformats.org/wordprocessingml/2006/main" xmlns:wne="http://schemas.microsoft.com/office/word/2006/wordml">
+<w:document xmlns:wpc="http://schemas.microsoft.com/office/word/2010/wordprocessingCanvas" xmlns:mc="http://schemas.openxmlformats.org/markup-compatibility/2006" xmlns:o="urn:schemas-microsoft-com:office:office" xmlns:r="http://schemas.openxmlformats.org/officeDocument/2006/relationships" xmlns:m="http://schemas.openxmlformats.org/officeDocument/2006/math" xmlns:v="urn:schemas-microsoft-com:vml" xmlns:wp14="http://schemas.microsoft.com/office/word/2010/wordprocessingDrawing" xmlns:wp="http://schemas.openxmlformats.org/drawingml/2006/wordprocessingDrawing" xmlns:w10="urn:schemas-microsoft-com:office:word" xmlns:w="http://schemas.openxmlformats.org/wordprocessingml/2006/main" xmlns:w14="http://schemas.microsoft.com/office/word/2010/wordml" xmlns:wpg="http://schemas.microsoft.com/office/word/2010/wordprocessingGroup" xmlns:wpi="http://schemas.microsoft.com/office/word/2010/wordprocessingInk" xmlns:wne="http://schemas.microsoft.com/office/word/2006/wordml" xmlns:wps="http://schemas.microsoft.com/office/word/2010/wordprocessingShape" mc:Ignorable="w14 wp14">
   <w:body>
     <w:p>
       <w:pPr>
@@ -70,23 +70,21 @@
           <w:szCs w:val="20"/>
         </w:rPr>
       </w:pPr>
-      <w:proofErr w:type="gramStart"/>
       <w:r>
         <w:rPr>
           <w:i/>
           <w:sz w:val="20"/>
           <w:szCs w:val="20"/>
         </w:rPr>
-        <w:t>V1.1(</w:t>
-      </w:r>
-      <w:proofErr w:type="gramEnd"/>
+        <w:t>V1.1(11/29/12</w:t>
+      </w:r>
       <w:r>
         <w:rPr>
           <w:i/>
           <w:sz w:val="20"/>
           <w:szCs w:val="20"/>
         </w:rPr>
-        <w:t>11/29/12</w:t>
+        <w:t>, 30mins, Robert</w:t>
       </w:r>
       <w:r>
         <w:rPr>
@@ -94,7 +92,7 @@
           <w:sz w:val="20"/>
           <w:szCs w:val="20"/>
         </w:rPr>
-        <w:t>, 30mins, Robert</w:t>
+        <w:t>)</w:t>
       </w:r>
       <w:r>
         <w:rPr>
@@ -102,7 +100,7 @@
           <w:sz w:val="20"/>
           <w:szCs w:val="20"/>
         </w:rPr>
-        <w:t>)</w:t>
+        <w:t>- Update info for Nort,</w:t>
       </w:r>
       <w:r>
         <w:rPr>
@@ -110,33 +108,37 @@
           <w:sz w:val="20"/>
           <w:szCs w:val="20"/>
         </w:rPr>
-        <w:t xml:space="preserve">- Update info for </w:t>
-      </w:r>
-      <w:proofErr w:type="spellStart"/>
+        <w:t xml:space="preserve"> Added information nodes</w:t>
+      </w:r>
       <w:r>
         <w:rPr>
           <w:i/>
           <w:sz w:val="20"/>
           <w:szCs w:val="20"/>
         </w:rPr>
-        <w:t>Nort</w:t>
-      </w:r>
-      <w:proofErr w:type="spellEnd"/>
-      <w:r>
+        <w:t>.</w:t>
+      </w:r>
+    </w:p>
+    <w:p>
+      <w:pPr>
+        <w:pStyle w:val="ListParagraph"/>
+        <w:numPr>
+          <w:ilvl w:val="0"/>
+          <w:numId w:val="2"/>
+        </w:numPr>
         <w:rPr>
           <w:i/>
           <w:sz w:val="20"/>
           <w:szCs w:val="20"/>
         </w:rPr>
-        <w:t>,</w:t>
-      </w:r>
+      </w:pPr>
       <w:r>
         <w:rPr>
           <w:i/>
           <w:sz w:val="20"/>
           <w:szCs w:val="20"/>
         </w:rPr>
-        <w:t xml:space="preserve"> Added information nodes</w:t>
+        <w:t xml:space="preserve">V1.2(2/7/13, 3hrs, Kris)-Revise Fire wall concept, added info for Ani-virus nodes, revised Sand box concept, Added Pinger, </w:t>
       </w:r>
       <w:r>
         <w:rPr>
@@ -144,8 +146,10 @@
           <w:sz w:val="20"/>
           <w:szCs w:val="20"/>
         </w:rPr>
-        <w:t>.</w:t>
-      </w:r>
+        <w:t xml:space="preserve">revised Zapper, added Super Zapper, revised Pop-up Blocker, revised spiker(now shocker), revised McCafe(now McCavy), revised Data Recycler. </w:t>
+      </w:r>
+      <w:bookmarkStart w:id="0" w:name="_GoBack"/>
+      <w:bookmarkEnd w:id="0"/>
     </w:p>
     <w:p>
       <w:pPr>
@@ -217,63 +221,47 @@
           <w:sz w:val="22"/>
           <w:szCs w:val="22"/>
         </w:rPr>
-        <w:t>looks: like a wall of fire (color changes depending on system/level)</w:t>
-      </w:r>
-    </w:p>
-    <w:p>
-      <w:pPr>
-        <w:pStyle w:val="ListParagraph"/>
-        <w:numPr>
-          <w:ilvl w:val="0"/>
-          <w:numId w:val="1"/>
-        </w:numPr>
-        <w:rPr>
-          <w:sz w:val="22"/>
-          <w:szCs w:val="22"/>
-        </w:rPr>
-      </w:pPr>
-      <w:r>
-        <w:rPr>
-          <w:sz w:val="22"/>
-          <w:szCs w:val="22"/>
-        </w:rPr>
-        <w:t xml:space="preserve">used for: blocking low level attacks powered </w:t>
-      </w:r>
-      <w:proofErr w:type="spellStart"/>
-      <w:r>
-        <w:rPr>
-          <w:sz w:val="22"/>
-          <w:szCs w:val="22"/>
-        </w:rPr>
-        <w:t>buy</w:t>
-      </w:r>
-      <w:proofErr w:type="spellEnd"/>
-      <w:r>
-        <w:rPr>
-          <w:sz w:val="22"/>
-          <w:szCs w:val="22"/>
-        </w:rPr>
-        <w:t xml:space="preserve"> anti-virus software nodes</w:t>
-      </w:r>
-    </w:p>
-    <w:p>
-      <w:pPr>
-        <w:pStyle w:val="ListParagraph"/>
-        <w:numPr>
-          <w:ilvl w:val="0"/>
-          <w:numId w:val="1"/>
-        </w:numPr>
-        <w:rPr>
-          <w:sz w:val="22"/>
-          <w:szCs w:val="22"/>
-        </w:rPr>
-      </w:pPr>
-      <w:r>
-        <w:rPr>
-          <w:sz w:val="22"/>
-          <w:szCs w:val="22"/>
-        </w:rPr>
-        <w:t>attack: Damages melee attackers</w:t>
+        <w:t>looks: like an electric/laser fence.(number of wires increase as the level/difficulty increases)</w:t>
+      </w:r>
+    </w:p>
+    <w:p>
+      <w:pPr>
+        <w:pStyle w:val="ListParagraph"/>
+        <w:numPr>
+          <w:ilvl w:val="0"/>
+          <w:numId w:val="1"/>
+        </w:numPr>
+        <w:rPr>
+          <w:sz w:val="22"/>
+          <w:szCs w:val="22"/>
+        </w:rPr>
+      </w:pPr>
+      <w:r>
+        <w:rPr>
+          <w:sz w:val="22"/>
+          <w:szCs w:val="22"/>
+        </w:rPr>
+        <w:t>used for: blocking low level attacks powered by anti-virus software nodes</w:t>
+      </w:r>
+    </w:p>
+    <w:p>
+      <w:pPr>
+        <w:pStyle w:val="ListParagraph"/>
+        <w:numPr>
+          <w:ilvl w:val="0"/>
+          <w:numId w:val="1"/>
+        </w:numPr>
+        <w:rPr>
+          <w:sz w:val="22"/>
+          <w:szCs w:val="22"/>
+        </w:rPr>
+      </w:pPr>
+      <w:r>
+        <w:rPr>
+          <w:sz w:val="22"/>
+          <w:szCs w:val="22"/>
+        </w:rPr>
+        <w:t xml:space="preserve">attack: Deals fire damage to melee attackers </w:t>
       </w:r>
     </w:p>
     <w:p>
@@ -356,23 +344,7 @@
           <w:sz w:val="22"/>
           <w:szCs w:val="22"/>
         </w:rPr>
-        <w:t xml:space="preserve"> Target of players </w:t>
-      </w:r>
-      <w:proofErr w:type="spellStart"/>
-      <w:r>
-        <w:rPr>
-          <w:sz w:val="22"/>
-          <w:szCs w:val="22"/>
-        </w:rPr>
-        <w:t>assult</w:t>
-      </w:r>
-      <w:proofErr w:type="spellEnd"/>
-      <w:r>
-        <w:rPr>
-          <w:sz w:val="22"/>
-          <w:szCs w:val="22"/>
-        </w:rPr>
-        <w:t>. Can hold data byte bonus or unit/special unlocks</w:t>
+        <w:t xml:space="preserve"> Target of players assult. Can hold data byte bonus or unit/special unlocks</w:t>
       </w:r>
     </w:p>
     <w:p>
@@ -428,17 +400,8 @@
           <w:sz w:val="22"/>
           <w:szCs w:val="22"/>
         </w:rPr>
-        <w:t xml:space="preserve"> 0, immortal object only destroyed by </w:t>
-      </w:r>
-      <w:proofErr w:type="spellStart"/>
-      <w:r>
-        <w:rPr>
-          <w:sz w:val="22"/>
-          <w:szCs w:val="22"/>
-        </w:rPr>
-        <w:t>thiefs</w:t>
-      </w:r>
-      <w:proofErr w:type="spellEnd"/>
+        <w:t xml:space="preserve"> 0, immortal object only destroyed by thiefs</w:t>
+      </w:r>
     </w:p>
     <w:p>
       <w:pPr>
@@ -584,7 +547,7 @@
           <w:sz w:val="22"/>
           <w:szCs w:val="22"/>
         </w:rPr>
-        <w:t>used for: power nodes that increase the HP of defenses in area</w:t>
+        <w:t>used for: power nodes that increase the HP of defenses in area. also repairs damaged defenses if it isn’t dealt with promptly (ex: repair broken sections of the firewall).</w:t>
       </w:r>
     </w:p>
     <w:p>
@@ -652,59 +615,137 @@
           <w:ilvl w:val="0"/>
           <w:numId w:val="1"/>
         </w:numPr>
-        <w:rPr>
-          <w:sz w:val="22"/>
-          <w:szCs w:val="22"/>
-        </w:rPr>
-      </w:pPr>
-      <w:r>
-        <w:rPr>
-          <w:sz w:val="22"/>
-          <w:szCs w:val="22"/>
-        </w:rPr>
-        <w:t>looks: like a sandbox</w:t>
-      </w:r>
-    </w:p>
-    <w:p>
-      <w:pPr>
-        <w:pStyle w:val="ListParagraph"/>
-        <w:numPr>
-          <w:ilvl w:val="0"/>
-          <w:numId w:val="1"/>
-        </w:numPr>
-        <w:rPr>
-          <w:sz w:val="22"/>
-          <w:szCs w:val="22"/>
-        </w:rPr>
-      </w:pPr>
-      <w:r>
-        <w:rPr>
-          <w:sz w:val="22"/>
-          <w:szCs w:val="22"/>
-        </w:rPr>
-        <w:t>used for: slowing down enemies and revealing hidden enemies</w:t>
-      </w:r>
-    </w:p>
-    <w:p>
-      <w:pPr>
-        <w:pStyle w:val="ListParagraph"/>
-        <w:numPr>
-          <w:ilvl w:val="0"/>
-          <w:numId w:val="1"/>
-        </w:numPr>
-        <w:rPr>
-          <w:sz w:val="22"/>
-          <w:szCs w:val="22"/>
-        </w:rPr>
-      </w:pPr>
-      <w:r>
-        <w:rPr>
-          <w:sz w:val="22"/>
-          <w:szCs w:val="22"/>
-        </w:rPr>
-        <w:t>Attack: slow. Later levels sand sharks swim in biting trapped attackers (slow Dot type damage.)</w:t>
-      </w:r>
-    </w:p>
+      </w:pPr>
+      <w:r>
+        <w:t>looks: A pit filled with a bubbling/corrosive looking liquid .</w:t>
+      </w:r>
+    </w:p>
+    <w:p>
+      <w:pPr>
+        <w:pStyle w:val="ListParagraph"/>
+        <w:numPr>
+          <w:ilvl w:val="0"/>
+          <w:numId w:val="1"/>
+        </w:numPr>
+      </w:pPr>
+      <w:r>
+        <w:t>used for: Slowing enemies that pass through it. Also deals minimal DMG.</w:t>
+      </w:r>
+    </w:p>
+    <w:p>
+      <w:pPr>
+        <w:pStyle w:val="ListParagraph"/>
+        <w:numPr>
+          <w:ilvl w:val="0"/>
+          <w:numId w:val="1"/>
+        </w:numPr>
+      </w:pPr>
+      <w:r>
+        <w:t>Attack: low DPS while in the pit.</w:t>
+      </w:r>
+    </w:p>
+    <w:p>
+      <w:pPr>
+        <w:rPr>
+          <w:b/>
+          <w:u w:val="single"/>
+        </w:rPr>
+      </w:pPr>
+    </w:p>
+    <w:p>
+      <w:pPr>
+        <w:rPr>
+          <w:b/>
+          <w:sz w:val="22"/>
+          <w:szCs w:val="22"/>
+          <w:u w:val="single"/>
+        </w:rPr>
+      </w:pPr>
+      <w:r>
+        <w:rPr>
+          <w:b/>
+          <w:sz w:val="22"/>
+          <w:szCs w:val="22"/>
+          <w:u w:val="single"/>
+        </w:rPr>
+        <w:t>Pinger</w:t>
+      </w:r>
+    </w:p>
+    <w:p>
+      <w:pPr>
+        <w:pStyle w:val="ListParagraph"/>
+        <w:numPr>
+          <w:ilvl w:val="0"/>
+          <w:numId w:val="1"/>
+        </w:numPr>
+        <w:rPr>
+          <w:sz w:val="22"/>
+          <w:szCs w:val="22"/>
+        </w:rPr>
+      </w:pPr>
+      <w:r>
+        <w:rPr>
+          <w:sz w:val="22"/>
+          <w:szCs w:val="22"/>
+        </w:rPr>
+        <w:t>looks: like a mini-Doppler tower.</w:t>
+      </w:r>
+    </w:p>
+    <w:p>
+      <w:pPr>
+        <w:pStyle w:val="ListParagraph"/>
+        <w:numPr>
+          <w:ilvl w:val="0"/>
+          <w:numId w:val="1"/>
+        </w:numPr>
+        <w:rPr>
+          <w:sz w:val="22"/>
+          <w:szCs w:val="22"/>
+        </w:rPr>
+      </w:pPr>
+      <w:r>
+        <w:rPr>
+          <w:sz w:val="22"/>
+          <w:szCs w:val="22"/>
+        </w:rPr>
+        <w:t>used for: revealing hidden/ghosted enemies. It does this by radiating a signal that when introduced to an enemy</w:t>
+      </w:r>
+      <w:r>
+        <w:rPr>
+          <w:sz w:val="22"/>
+          <w:szCs w:val="22"/>
+        </w:rPr>
+        <w:t>,</w:t>
+      </w:r>
+      <w:r>
+        <w:rPr>
+          <w:sz w:val="22"/>
+          <w:szCs w:val="22"/>
+        </w:rPr>
+        <w:t xml:space="preserve"> will bounce back to the tower alerting the defenses of its location.</w:t>
+      </w:r>
+    </w:p>
+    <w:p>
+      <w:pPr>
+        <w:pStyle w:val="ListParagraph"/>
+        <w:numPr>
+          <w:ilvl w:val="0"/>
+          <w:numId w:val="1"/>
+        </w:numPr>
+        <w:rPr>
+          <w:sz w:val="22"/>
+          <w:szCs w:val="22"/>
+        </w:rPr>
+      </w:pPr>
+      <w:r>
+        <w:rPr>
+          <w:sz w:val="22"/>
+          <w:szCs w:val="22"/>
+        </w:rPr>
+        <w:t>Attack: none - passive.</w:t>
+      </w:r>
+    </w:p>
+    <w:p/>
     <w:p>
       <w:pPr>
         <w:rPr>
@@ -883,6 +924,7 @@
           <w:sz w:val="22"/>
           <w:szCs w:val="22"/>
         </w:rPr>
+        <w:lastRenderedPageBreak/>
         <w:t>Attack: different types of gas (stun, knockout, confuse, poison) in different levels</w:t>
       </w:r>
     </w:p>
@@ -952,36 +994,160 @@
           <w:sz w:val="22"/>
           <w:szCs w:val="22"/>
         </w:rPr>
-        <w:t xml:space="preserve">Used for: Locks on and attacks viruses. </w:t>
-      </w:r>
-    </w:p>
-    <w:p>
-      <w:pPr>
-        <w:pStyle w:val="ListParagraph"/>
-        <w:numPr>
-          <w:ilvl w:val="0"/>
-          <w:numId w:val="1"/>
-        </w:numPr>
-        <w:rPr>
-          <w:sz w:val="22"/>
-          <w:szCs w:val="22"/>
-        </w:rPr>
-      </w:pPr>
-      <w:r>
-        <w:rPr>
-          <w:sz w:val="22"/>
-          <w:szCs w:val="22"/>
-        </w:rPr>
-        <w:t>Attack: Laser fire with lock on reticule on its current target. Fires faster with later levels.</w:t>
-      </w:r>
-    </w:p>
-    <w:p>
-      <w:pPr>
-        <w:pStyle w:val="ListParagraph"/>
-        <w:ind w:left="1080"/>
-        <w:rPr>
-          <w:sz w:val="22"/>
-          <w:szCs w:val="22"/>
+        <w:t xml:space="preserve">Used for: Locks on and attacks viruses in its own row. </w:t>
+      </w:r>
+    </w:p>
+    <w:p>
+      <w:pPr>
+        <w:pStyle w:val="ListParagraph"/>
+        <w:numPr>
+          <w:ilvl w:val="0"/>
+          <w:numId w:val="1"/>
+        </w:numPr>
+        <w:rPr>
+          <w:sz w:val="22"/>
+          <w:szCs w:val="22"/>
+        </w:rPr>
+      </w:pPr>
+      <w:r>
+        <w:rPr>
+          <w:sz w:val="22"/>
+          <w:szCs w:val="22"/>
+        </w:rPr>
+        <w:t>Attack: Laser fire.</w:t>
+      </w:r>
+      <w:r>
+        <w:rPr>
+          <w:sz w:val="22"/>
+          <w:szCs w:val="22"/>
+        </w:rPr>
+        <w:t xml:space="preserve"> Has a range of 3 grid spaces in front of</w:t>
+      </w:r>
+      <w:r>
+        <w:rPr>
+          <w:sz w:val="22"/>
+          <w:szCs w:val="22"/>
+        </w:rPr>
+        <w:t xml:space="preserve"> it</w:t>
+      </w:r>
+      <w:r>
+        <w:rPr>
+          <w:sz w:val="22"/>
+          <w:szCs w:val="22"/>
+        </w:rPr>
+        <w:t>. Fires faster with later levels.</w:t>
+      </w:r>
+    </w:p>
+    <w:p>
+      <w:pPr>
+        <w:rPr>
+          <w:b/>
+          <w:sz w:val="22"/>
+          <w:szCs w:val="22"/>
+          <w:u w:val="single"/>
+        </w:rPr>
+      </w:pPr>
+    </w:p>
+    <w:p>
+      <w:pPr>
+        <w:rPr>
+          <w:b/>
+          <w:sz w:val="22"/>
+          <w:szCs w:val="22"/>
+          <w:u w:val="single"/>
+        </w:rPr>
+      </w:pPr>
+      <w:r>
+        <w:rPr>
+          <w:b/>
+          <w:sz w:val="22"/>
+          <w:szCs w:val="22"/>
+          <w:u w:val="single"/>
+        </w:rPr>
+        <w:t>Super Zapper</w:t>
+      </w:r>
+    </w:p>
+    <w:p>
+      <w:pPr>
+        <w:pStyle w:val="ListParagraph"/>
+        <w:numPr>
+          <w:ilvl w:val="0"/>
+          <w:numId w:val="1"/>
+        </w:numPr>
+        <w:rPr>
+          <w:sz w:val="22"/>
+          <w:szCs w:val="22"/>
+        </w:rPr>
+      </w:pPr>
+      <w:r>
+        <w:rPr>
+          <w:sz w:val="22"/>
+          <w:szCs w:val="22"/>
+        </w:rPr>
+        <w:t>Looks: Turret with 3 large barrels</w:t>
+      </w:r>
+    </w:p>
+    <w:p>
+      <w:pPr>
+        <w:pStyle w:val="ListParagraph"/>
+        <w:numPr>
+          <w:ilvl w:val="0"/>
+          <w:numId w:val="1"/>
+        </w:numPr>
+        <w:rPr>
+          <w:sz w:val="22"/>
+          <w:szCs w:val="22"/>
+        </w:rPr>
+      </w:pPr>
+      <w:r>
+        <w:rPr>
+          <w:sz w:val="22"/>
+          <w:szCs w:val="22"/>
+        </w:rPr>
+        <w:t>Used for: Locks on and attacks viruses in 3 rows.</w:t>
+      </w:r>
+    </w:p>
+    <w:p>
+      <w:pPr>
+        <w:pStyle w:val="ListParagraph"/>
+        <w:numPr>
+          <w:ilvl w:val="0"/>
+          <w:numId w:val="1"/>
+        </w:numPr>
+        <w:rPr>
+          <w:sz w:val="22"/>
+          <w:szCs w:val="22"/>
+        </w:rPr>
+      </w:pPr>
+      <w:r>
+        <w:rPr>
+          <w:sz w:val="22"/>
+          <w:szCs w:val="22"/>
+        </w:rPr>
+        <w:t>Attack: Laser fire, Has a range of 4 grid spaces in front of it and can fire at enemies in the rows above and below it as well</w:t>
+      </w:r>
+      <w:r>
+        <w:rPr>
+          <w:sz w:val="22"/>
+          <w:szCs w:val="22"/>
+        </w:rPr>
+        <w:t>.</w:t>
+      </w:r>
+      <w:r>
+        <w:rPr>
+          <w:sz w:val="22"/>
+          <w:szCs w:val="22"/>
+        </w:rPr>
+        <w:t>(if there are enemies in multiple lanes within range, the AI will focus on the closes one). Fires faster with later levels.</w:t>
+      </w:r>
+    </w:p>
+    <w:p>
+      <w:pPr>
+        <w:rPr>
+          <w:b/>
+          <w:sz w:val="22"/>
+          <w:szCs w:val="22"/>
+          <w:u w:val="single"/>
         </w:rPr>
       </w:pPr>
     </w:p>
@@ -1142,23 +1308,7 @@
           <w:sz w:val="22"/>
           <w:szCs w:val="22"/>
         </w:rPr>
-        <w:t>Used for: Scans field at set intervals. When scan is completed defenses will reformate to compensate for virus layouts and attack high threat targets. (</w:t>
-      </w:r>
-      <w:proofErr w:type="gramStart"/>
-      <w:r>
-        <w:rPr>
-          <w:sz w:val="22"/>
-          <w:szCs w:val="22"/>
-        </w:rPr>
-        <w:t>long</w:t>
-      </w:r>
-      <w:proofErr w:type="gramEnd"/>
-      <w:r>
-        <w:rPr>
-          <w:sz w:val="22"/>
-          <w:szCs w:val="22"/>
-        </w:rPr>
-        <w:t xml:space="preserve"> time between uses.)</w:t>
+        <w:t>Used for: Scans field at set intervals. When scan is completed defenses will reformate to compensate for virus layouts and attack high threat targets. (long time between uses.)</w:t>
       </w:r>
     </w:p>
     <w:p>
@@ -1221,25 +1371,46 @@
         </w:rPr>
         <w:t>Early levels take up one tile, later multiple tiles</w:t>
       </w:r>
-    </w:p>
-    <w:p>
-      <w:pPr>
-        <w:pStyle w:val="ListParagraph"/>
-        <w:numPr>
-          <w:ilvl w:val="0"/>
-          <w:numId w:val="1"/>
-        </w:numPr>
-        <w:rPr>
-          <w:sz w:val="22"/>
-          <w:szCs w:val="22"/>
-        </w:rPr>
-      </w:pPr>
-      <w:r>
-        <w:rPr>
-          <w:sz w:val="22"/>
-          <w:szCs w:val="22"/>
-        </w:rPr>
-        <w:t xml:space="preserve">Used for: Blocks whatever type of virus that is pictured on the shield. </w:t>
+      <w:r>
+        <w:rPr>
+          <w:sz w:val="22"/>
+          <w:szCs w:val="22"/>
+        </w:rPr>
+        <w:t>. Purpose is similar to the Nut in PvZ.</w:t>
+      </w:r>
+    </w:p>
+    <w:p>
+      <w:pPr>
+        <w:pStyle w:val="ListParagraph"/>
+        <w:numPr>
+          <w:ilvl w:val="0"/>
+          <w:numId w:val="1"/>
+        </w:numPr>
+        <w:rPr>
+          <w:sz w:val="22"/>
+          <w:szCs w:val="22"/>
+        </w:rPr>
+      </w:pPr>
+      <w:r>
+        <w:rPr>
+          <w:sz w:val="22"/>
+          <w:szCs w:val="22"/>
+        </w:rPr>
+        <w:t xml:space="preserve">Used for: </w:t>
+      </w:r>
+      <w:r>
+        <w:rPr>
+          <w:sz w:val="22"/>
+          <w:szCs w:val="22"/>
+        </w:rPr>
+        <w:t>A barrier that takes heavy damage but takes reduced damage from</w:t>
+      </w:r>
+      <w:r>
+        <w:rPr>
+          <w:sz w:val="22"/>
+          <w:szCs w:val="22"/>
+        </w:rPr>
+        <w:t xml:space="preserve"> whatever type of virus that is pictured on the shield. </w:t>
       </w:r>
     </w:p>
     <w:p>
@@ -1295,17 +1466,102 @@
           <w:u w:val="single"/>
         </w:rPr>
       </w:pPr>
-      <w:proofErr w:type="spellStart"/>
-      <w:r>
-        <w:rPr>
-          <w:b/>
-          <w:sz w:val="22"/>
-          <w:szCs w:val="22"/>
-          <w:u w:val="single"/>
-        </w:rPr>
-        <w:t>Spiker</w:t>
-      </w:r>
-      <w:proofErr w:type="spellEnd"/>
+      <w:r>
+        <w:rPr>
+          <w:b/>
+          <w:sz w:val="22"/>
+          <w:szCs w:val="22"/>
+          <w:u w:val="single"/>
+        </w:rPr>
+        <w:t>Shocker</w:t>
+      </w:r>
+    </w:p>
+    <w:p>
+      <w:pPr>
+        <w:pStyle w:val="ListParagraph"/>
+        <w:numPr>
+          <w:ilvl w:val="0"/>
+          <w:numId w:val="1"/>
+        </w:numPr>
+        <w:rPr>
+          <w:sz w:val="22"/>
+          <w:szCs w:val="22"/>
+        </w:rPr>
+      </w:pPr>
+      <w:r>
+        <w:rPr>
+          <w:sz w:val="22"/>
+          <w:szCs w:val="22"/>
+        </w:rPr>
+        <w:t xml:space="preserve">Looks: Tank that launches an electric current into ground </w:t>
+      </w:r>
+    </w:p>
+    <w:p>
+      <w:pPr>
+        <w:pStyle w:val="ListParagraph"/>
+        <w:numPr>
+          <w:ilvl w:val="0"/>
+          <w:numId w:val="1"/>
+        </w:numPr>
+        <w:rPr>
+          <w:sz w:val="22"/>
+          <w:szCs w:val="22"/>
+        </w:rPr>
+      </w:pPr>
+      <w:r>
+        <w:rPr>
+          <w:sz w:val="22"/>
+          <w:szCs w:val="22"/>
+        </w:rPr>
+        <w:t xml:space="preserve">Used for: Attacking viruses at range. </w:t>
+      </w:r>
+    </w:p>
+    <w:p>
+      <w:pPr>
+        <w:pStyle w:val="ListParagraph"/>
+        <w:numPr>
+          <w:ilvl w:val="0"/>
+          <w:numId w:val="1"/>
+        </w:numPr>
+        <w:rPr>
+          <w:sz w:val="22"/>
+          <w:szCs w:val="22"/>
+        </w:rPr>
+      </w:pPr>
+      <w:r>
+        <w:rPr>
+          <w:sz w:val="22"/>
+          <w:szCs w:val="22"/>
+        </w:rPr>
+        <w:t xml:space="preserve">Attack: Shoots an electric bolt into the ground which travels along the grid until it reaches the feet of a target virus. Flying enemies are immune to its attack. </w:t>
+      </w:r>
+    </w:p>
+    <w:p>
+      <w:pPr>
+        <w:rPr>
+          <w:sz w:val="22"/>
+          <w:szCs w:val="22"/>
+        </w:rPr>
+      </w:pPr>
+    </w:p>
+    <w:p>
+      <w:pPr>
+        <w:rPr>
+          <w:b/>
+          <w:sz w:val="22"/>
+          <w:szCs w:val="22"/>
+          <w:u w:val="single"/>
+        </w:rPr>
+      </w:pPr>
+      <w:r>
+        <w:rPr>
+          <w:b/>
+          <w:sz w:val="22"/>
+          <w:szCs w:val="22"/>
+          <w:u w:val="single"/>
+        </w:rPr>
+        <w:t xml:space="preserve">Reformater </w:t>
+      </w:r>
     </w:p>
     <w:p>
       <w:pPr>
@@ -1326,13 +1582,6 @@
         </w:rPr>
         <w:t xml:space="preserve">Looks: </w:t>
       </w:r>
-      <w:r>
-        <w:rPr>
-          <w:sz w:val="22"/>
-          <w:szCs w:val="22"/>
-        </w:rPr>
-        <w:t xml:space="preserve">Tank that launches spikes into ground </w:t>
-      </w:r>
     </w:p>
     <w:p>
       <w:pPr>
@@ -1358,63 +1607,101 @@
           <w:sz w:val="22"/>
           <w:szCs w:val="22"/>
         </w:rPr>
-        <w:t xml:space="preserve">Attacking viruses at range. </w:t>
-      </w:r>
-    </w:p>
-    <w:p>
-      <w:pPr>
-        <w:pStyle w:val="ListParagraph"/>
-        <w:numPr>
-          <w:ilvl w:val="0"/>
-          <w:numId w:val="1"/>
-        </w:numPr>
-        <w:rPr>
-          <w:sz w:val="22"/>
-          <w:szCs w:val="22"/>
-        </w:rPr>
-      </w:pPr>
-      <w:r>
-        <w:rPr>
-          <w:sz w:val="22"/>
-          <w:szCs w:val="22"/>
-        </w:rPr>
-        <w:t xml:space="preserve">Attack: Shoots a large spike into the ground which travels underground till it shoots up under nether target virus. </w:t>
-      </w:r>
-    </w:p>
-    <w:p>
-      <w:pPr>
-        <w:rPr>
-          <w:sz w:val="22"/>
-          <w:szCs w:val="22"/>
-        </w:rPr>
-      </w:pPr>
-    </w:p>
-    <w:p>
-      <w:pPr>
-        <w:rPr>
-          <w:b/>
-          <w:sz w:val="22"/>
-          <w:szCs w:val="22"/>
-          <w:u w:val="single"/>
-        </w:rPr>
-      </w:pPr>
-      <w:proofErr w:type="spellStart"/>
-      <w:r>
-        <w:rPr>
-          <w:b/>
-          <w:sz w:val="22"/>
-          <w:szCs w:val="22"/>
-          <w:u w:val="single"/>
-        </w:rPr>
-        <w:t>Reformater</w:t>
-      </w:r>
-      <w:proofErr w:type="spellEnd"/>
-      <w:r>
-        <w:rPr>
-          <w:b/>
-          <w:sz w:val="22"/>
-          <w:szCs w:val="22"/>
-          <w:u w:val="single"/>
+        <w:t xml:space="preserve"> Re-Programs viruses to work for the system</w:t>
+      </w:r>
+    </w:p>
+    <w:p>
+      <w:pPr>
+        <w:pStyle w:val="ListParagraph"/>
+        <w:numPr>
+          <w:ilvl w:val="0"/>
+          <w:numId w:val="1"/>
+        </w:numPr>
+        <w:rPr>
+          <w:sz w:val="22"/>
+          <w:szCs w:val="22"/>
+        </w:rPr>
+      </w:pPr>
+      <w:r>
+        <w:rPr>
+          <w:sz w:val="22"/>
+          <w:szCs w:val="22"/>
+        </w:rPr>
+        <w:t>Attack:</w:t>
+      </w:r>
+      <w:r>
+        <w:rPr>
+          <w:sz w:val="22"/>
+          <w:szCs w:val="22"/>
+        </w:rPr>
+        <w:t xml:space="preserve"> Captures and slowly reprograms viruses then turns them against player</w:t>
+      </w:r>
+    </w:p>
+    <w:p>
+      <w:pPr>
+        <w:rPr>
+          <w:sz w:val="22"/>
+          <w:szCs w:val="22"/>
+        </w:rPr>
+      </w:pPr>
+    </w:p>
+    <w:p>
+      <w:pPr>
+        <w:rPr>
+          <w:b/>
+          <w:sz w:val="22"/>
+          <w:szCs w:val="22"/>
+          <w:u w:val="single"/>
+        </w:rPr>
+      </w:pPr>
+      <w:r>
+        <w:rPr>
+          <w:b/>
+          <w:sz w:val="22"/>
+          <w:szCs w:val="22"/>
+          <w:u w:val="single"/>
+        </w:rPr>
+        <w:t>Nort</w:t>
+      </w:r>
+    </w:p>
+    <w:p>
+      <w:pPr>
+        <w:pStyle w:val="ListParagraph"/>
+        <w:numPr>
+          <w:ilvl w:val="0"/>
+          <w:numId w:val="1"/>
+        </w:numPr>
+        <w:rPr>
+          <w:sz w:val="22"/>
+          <w:szCs w:val="22"/>
+        </w:rPr>
+      </w:pPr>
+      <w:r>
+        <w:rPr>
+          <w:b/>
+          <w:sz w:val="22"/>
+          <w:szCs w:val="22"/>
+        </w:rPr>
+        <w:t>Looks:</w:t>
+      </w:r>
+      <w:r>
+        <w:rPr>
+          <w:sz w:val="22"/>
+          <w:szCs w:val="22"/>
+        </w:rPr>
+        <w:t xml:space="preserve"> rank and file </w:t>
+      </w:r>
+      <w:r>
+        <w:rPr>
+          <w:sz w:val="22"/>
+          <w:szCs w:val="22"/>
+        </w:rPr>
+        <w:t>soldiers</w:t>
+      </w:r>
+      <w:r>
+        <w:rPr>
+          <w:sz w:val="22"/>
+          <w:szCs w:val="22"/>
         </w:rPr>
         <w:t xml:space="preserve"> </w:t>
       </w:r>
@@ -1433,53 +1720,42 @@
       </w:pPr>
       <w:r>
         <w:rPr>
-          <w:sz w:val="22"/>
-          <w:szCs w:val="22"/>
-        </w:rPr>
-        <w:t xml:space="preserve">Looks: </w:t>
-      </w:r>
-    </w:p>
-    <w:p>
-      <w:pPr>
-        <w:pStyle w:val="ListParagraph"/>
-        <w:numPr>
-          <w:ilvl w:val="0"/>
-          <w:numId w:val="1"/>
-        </w:numPr>
-        <w:rPr>
-          <w:sz w:val="22"/>
-          <w:szCs w:val="22"/>
-        </w:rPr>
-      </w:pPr>
-      <w:r>
-        <w:rPr>
-          <w:sz w:val="22"/>
-          <w:szCs w:val="22"/>
-        </w:rPr>
-        <w:t xml:space="preserve">Used for: </w:t>
-      </w:r>
-      <w:r>
-        <w:rPr>
-          <w:sz w:val="22"/>
-          <w:szCs w:val="22"/>
-        </w:rPr>
-        <w:t xml:space="preserve"> Re-Programs viruses to work for the system</w:t>
-      </w:r>
-    </w:p>
-    <w:p>
-      <w:pPr>
-        <w:pStyle w:val="ListParagraph"/>
-        <w:numPr>
-          <w:ilvl w:val="0"/>
-          <w:numId w:val="1"/>
-        </w:numPr>
-        <w:rPr>
-          <w:sz w:val="22"/>
-          <w:szCs w:val="22"/>
-        </w:rPr>
-      </w:pPr>
-      <w:r>
-        <w:rPr>
+          <w:b/>
+          <w:sz w:val="22"/>
+          <w:szCs w:val="22"/>
+        </w:rPr>
+        <w:t>Used for:</w:t>
+      </w:r>
+      <w:r>
+        <w:rPr>
+          <w:sz w:val="22"/>
+          <w:szCs w:val="22"/>
+        </w:rPr>
+        <w:t xml:space="preserve"> </w:t>
+      </w:r>
+      <w:r>
+        <w:rPr>
+          <w:sz w:val="22"/>
+          <w:szCs w:val="22"/>
+        </w:rPr>
+        <w:t>Basic defender type seen in all systems</w:t>
+      </w:r>
+    </w:p>
+    <w:p>
+      <w:pPr>
+        <w:pStyle w:val="ListParagraph"/>
+        <w:numPr>
+          <w:ilvl w:val="0"/>
+          <w:numId w:val="1"/>
+        </w:numPr>
+        <w:rPr>
+          <w:sz w:val="22"/>
+          <w:szCs w:val="22"/>
+        </w:rPr>
+      </w:pPr>
+      <w:r>
+        <w:rPr>
+          <w:b/>
           <w:sz w:val="22"/>
           <w:szCs w:val="22"/>
         </w:rPr>
@@ -1490,71 +1766,348 @@
           <w:sz w:val="22"/>
           <w:szCs w:val="22"/>
         </w:rPr>
-        <w:t xml:space="preserve"> Captures and slowly reprograms viruses then turns them against player</w:t>
-      </w:r>
-    </w:p>
-    <w:p>
-      <w:pPr>
-        <w:rPr>
-          <w:sz w:val="22"/>
-          <w:szCs w:val="22"/>
-        </w:rPr>
-      </w:pPr>
-    </w:p>
-    <w:p>
-      <w:pPr>
-        <w:rPr>
-          <w:b/>
-          <w:sz w:val="22"/>
-          <w:szCs w:val="22"/>
-          <w:u w:val="single"/>
-        </w:rPr>
-      </w:pPr>
-      <w:proofErr w:type="spellStart"/>
-      <w:r>
-        <w:rPr>
-          <w:b/>
-          <w:sz w:val="22"/>
-          <w:szCs w:val="22"/>
-          <w:u w:val="single"/>
-        </w:rPr>
-        <w:t>Nort</w:t>
-      </w:r>
-      <w:proofErr w:type="spellEnd"/>
-    </w:p>
-    <w:p>
-      <w:pPr>
-        <w:pStyle w:val="ListParagraph"/>
-        <w:numPr>
-          <w:ilvl w:val="0"/>
-          <w:numId w:val="1"/>
-        </w:numPr>
-        <w:rPr>
-          <w:sz w:val="22"/>
-          <w:szCs w:val="22"/>
-        </w:rPr>
-      </w:pPr>
-      <w:r>
-        <w:rPr>
-          <w:b/>
-          <w:sz w:val="22"/>
-          <w:szCs w:val="22"/>
-        </w:rPr>
-        <w:t>Looks:</w:t>
-      </w:r>
-      <w:r>
-        <w:rPr>
-          <w:sz w:val="22"/>
-          <w:szCs w:val="22"/>
-        </w:rPr>
-        <w:t xml:space="preserve"> rank and file </w:t>
-      </w:r>
-      <w:r>
-        <w:rPr>
-          <w:sz w:val="22"/>
-          <w:szCs w:val="22"/>
-        </w:rPr>
-        <w:t>soldiers</w:t>
+        <w:t xml:space="preserve"> Laser blaster 1 dmg every 5 seconds</w:t>
+      </w:r>
+    </w:p>
+    <w:p>
+      <w:pPr>
+        <w:pStyle w:val="ListParagraph"/>
+        <w:numPr>
+          <w:ilvl w:val="0"/>
+          <w:numId w:val="1"/>
+        </w:numPr>
+        <w:rPr>
+          <w:sz w:val="22"/>
+          <w:szCs w:val="22"/>
+        </w:rPr>
+      </w:pPr>
+      <w:r>
+        <w:rPr>
+          <w:b/>
+          <w:sz w:val="22"/>
+          <w:szCs w:val="22"/>
+        </w:rPr>
+        <w:t>Movement:</w:t>
+      </w:r>
+      <w:r>
+        <w:rPr>
+          <w:sz w:val="22"/>
+          <w:szCs w:val="22"/>
+        </w:rPr>
+        <w:t xml:space="preserve"> 1 tile every 6 seconds </w:t>
+      </w:r>
+    </w:p>
+    <w:p>
+      <w:pPr>
+        <w:pStyle w:val="ListParagraph"/>
+        <w:numPr>
+          <w:ilvl w:val="0"/>
+          <w:numId w:val="1"/>
+        </w:numPr>
+        <w:rPr>
+          <w:sz w:val="22"/>
+          <w:szCs w:val="22"/>
+        </w:rPr>
+      </w:pPr>
+      <w:r>
+        <w:rPr>
+          <w:b/>
+          <w:sz w:val="22"/>
+          <w:szCs w:val="22"/>
+        </w:rPr>
+        <w:lastRenderedPageBreak/>
+        <w:t>Health:</w:t>
+      </w:r>
+      <w:r>
+        <w:rPr>
+          <w:sz w:val="22"/>
+          <w:szCs w:val="22"/>
+        </w:rPr>
+        <w:t xml:space="preserve"> 15</w:t>
+      </w:r>
+    </w:p>
+    <w:p>
+      <w:pPr>
+        <w:pStyle w:val="ListParagraph"/>
+        <w:numPr>
+          <w:ilvl w:val="0"/>
+          <w:numId w:val="1"/>
+        </w:numPr>
+        <w:rPr>
+          <w:sz w:val="22"/>
+          <w:szCs w:val="22"/>
+        </w:rPr>
+      </w:pPr>
+      <w:r>
+        <w:rPr>
+          <w:b/>
+          <w:sz w:val="22"/>
+          <w:szCs w:val="22"/>
+        </w:rPr>
+        <w:t>Special:</w:t>
+      </w:r>
+      <w:r>
+        <w:rPr>
+          <w:sz w:val="22"/>
+          <w:szCs w:val="22"/>
+        </w:rPr>
+        <w:t xml:space="preserve"> None</w:t>
+      </w:r>
+    </w:p>
+    <w:p>
+      <w:pPr>
+        <w:pStyle w:val="ListParagraph"/>
+        <w:numPr>
+          <w:ilvl w:val="0"/>
+          <w:numId w:val="1"/>
+        </w:numPr>
+        <w:rPr>
+          <w:sz w:val="22"/>
+          <w:szCs w:val="22"/>
+        </w:rPr>
+      </w:pPr>
+      <w:r>
+        <w:rPr>
+          <w:b/>
+          <w:sz w:val="22"/>
+          <w:szCs w:val="22"/>
+        </w:rPr>
+        <w:t>Upgrades</w:t>
+      </w:r>
+      <w:r>
+        <w:rPr>
+          <w:sz w:val="22"/>
+          <w:szCs w:val="22"/>
+        </w:rPr>
+        <w:t xml:space="preserve">: </w:t>
+      </w:r>
+    </w:p>
+    <w:p>
+      <w:pPr>
+        <w:pStyle w:val="ListParagraph"/>
+        <w:numPr>
+          <w:ilvl w:val="0"/>
+          <w:numId w:val="4"/>
+        </w:numPr>
+        <w:rPr>
+          <w:sz w:val="22"/>
+          <w:szCs w:val="22"/>
+        </w:rPr>
+      </w:pPr>
+      <w:r>
+        <w:rPr>
+          <w:i/>
+          <w:sz w:val="22"/>
+          <w:szCs w:val="22"/>
+          <w:u w:val="single"/>
+        </w:rPr>
+        <w:t>Full auto:</w:t>
+      </w:r>
+      <w:r>
+        <w:rPr>
+          <w:sz w:val="22"/>
+          <w:szCs w:val="22"/>
+        </w:rPr>
+        <w:t xml:space="preserve"> increase dmg to 2 every 4 seconds</w:t>
+      </w:r>
+    </w:p>
+    <w:p>
+      <w:pPr>
+        <w:pStyle w:val="ListParagraph"/>
+        <w:numPr>
+          <w:ilvl w:val="0"/>
+          <w:numId w:val="4"/>
+        </w:numPr>
+        <w:rPr>
+          <w:sz w:val="22"/>
+          <w:szCs w:val="22"/>
+        </w:rPr>
+      </w:pPr>
+      <w:r>
+        <w:rPr>
+          <w:i/>
+          <w:sz w:val="22"/>
+          <w:szCs w:val="22"/>
+          <w:u w:val="single"/>
+        </w:rPr>
+        <w:t>Body armor:</w:t>
+      </w:r>
+      <w:r>
+        <w:rPr>
+          <w:sz w:val="22"/>
+          <w:szCs w:val="22"/>
+        </w:rPr>
+        <w:t xml:space="preserve"> increases base health to 25</w:t>
+      </w:r>
+    </w:p>
+    <w:p>
+      <w:pPr>
+        <w:rPr>
+          <w:sz w:val="22"/>
+          <w:szCs w:val="22"/>
+        </w:rPr>
+      </w:pPr>
+    </w:p>
+    <w:p>
+      <w:pPr>
+        <w:rPr>
+          <w:b/>
+          <w:sz w:val="22"/>
+          <w:szCs w:val="22"/>
+          <w:u w:val="single"/>
+        </w:rPr>
+      </w:pPr>
+      <w:r>
+        <w:rPr>
+          <w:b/>
+          <w:sz w:val="22"/>
+          <w:szCs w:val="22"/>
+          <w:u w:val="single"/>
+        </w:rPr>
+        <w:t>McCavy</w:t>
+      </w:r>
+    </w:p>
+    <w:p>
+      <w:pPr>
+        <w:pStyle w:val="ListParagraph"/>
+        <w:numPr>
+          <w:ilvl w:val="0"/>
+          <w:numId w:val="1"/>
+        </w:numPr>
+        <w:rPr>
+          <w:sz w:val="22"/>
+          <w:szCs w:val="22"/>
+        </w:rPr>
+      </w:pPr>
+      <w:r>
+        <w:rPr>
+          <w:sz w:val="22"/>
+          <w:szCs w:val="22"/>
+        </w:rPr>
+        <w:t>Looks: Bigger/bulkier solder wielding heavy underarm cannon like weapon linked to a power pack on his back.</w:t>
+      </w:r>
+    </w:p>
+    <w:p>
+      <w:pPr>
+        <w:pStyle w:val="ListParagraph"/>
+        <w:numPr>
+          <w:ilvl w:val="0"/>
+          <w:numId w:val="1"/>
+        </w:numPr>
+        <w:rPr>
+          <w:sz w:val="22"/>
+          <w:szCs w:val="22"/>
+        </w:rPr>
+      </w:pPr>
+      <w:r>
+        <w:rPr>
+          <w:sz w:val="22"/>
+          <w:szCs w:val="22"/>
+        </w:rPr>
+        <w:t>Used for: Defense</w:t>
+      </w:r>
+    </w:p>
+    <w:p>
+      <w:pPr>
+        <w:pStyle w:val="ListParagraph"/>
+        <w:numPr>
+          <w:ilvl w:val="0"/>
+          <w:numId w:val="1"/>
+        </w:numPr>
+        <w:rPr>
+          <w:sz w:val="22"/>
+          <w:szCs w:val="22"/>
+        </w:rPr>
+      </w:pPr>
+      <w:r>
+        <w:rPr>
+          <w:sz w:val="22"/>
+          <w:szCs w:val="22"/>
+        </w:rPr>
+        <w:t>Attack: Blasts enemies with a shockwave. Deals initial blast damage and causes viruses to slide back to furthest tile in row. Upgrades to flaming or electrified blast that does DPS during slide.</w:t>
+      </w:r>
+    </w:p>
+    <w:p>
+      <w:pPr>
+        <w:rPr>
+          <w:sz w:val="22"/>
+          <w:szCs w:val="22"/>
+        </w:rPr>
+      </w:pPr>
+    </w:p>
+    <w:p>
+      <w:pPr>
+        <w:rPr>
+          <w:rFonts w:cs="Times New Roman"/>
+          <w:b/>
+          <w:sz w:val="22"/>
+          <w:szCs w:val="22"/>
+          <w:u w:val="single"/>
+        </w:rPr>
+      </w:pPr>
+      <w:r>
+        <w:rPr>
+          <w:rFonts w:cs="Times New Roman"/>
+          <w:b/>
+          <w:sz w:val="22"/>
+          <w:szCs w:val="22"/>
+          <w:u w:val="single"/>
+        </w:rPr>
+        <w:t>Data Recycler</w:t>
+      </w:r>
+    </w:p>
+    <w:p>
+      <w:pPr>
+        <w:pStyle w:val="ListParagraph"/>
+        <w:numPr>
+          <w:ilvl w:val="0"/>
+          <w:numId w:val="1"/>
+        </w:numPr>
+        <w:rPr>
+          <w:sz w:val="22"/>
+          <w:szCs w:val="22"/>
+        </w:rPr>
+      </w:pPr>
+      <w:r>
+        <w:rPr>
+          <w:sz w:val="22"/>
+          <w:szCs w:val="22"/>
+        </w:rPr>
+        <w:t>Looks: looks like a heavy armored soldier with a large shield that has the recycle emblem on it</w:t>
+      </w:r>
+      <w:r>
+        <w:rPr>
+          <w:sz w:val="22"/>
+          <w:szCs w:val="22"/>
+        </w:rPr>
+        <w:t xml:space="preserve">. </w:t>
+      </w:r>
+    </w:p>
+    <w:p>
+      <w:pPr>
+        <w:pStyle w:val="ListParagraph"/>
+        <w:numPr>
+          <w:ilvl w:val="0"/>
+          <w:numId w:val="1"/>
+        </w:numPr>
+        <w:rPr>
+          <w:sz w:val="22"/>
+          <w:szCs w:val="22"/>
+        </w:rPr>
+      </w:pPr>
+      <w:r>
+        <w:rPr>
+          <w:sz w:val="22"/>
+          <w:szCs w:val="22"/>
+        </w:rPr>
+        <w:t>Used for:</w:t>
+      </w:r>
+      <w:r>
+        <w:rPr>
+          <w:sz w:val="22"/>
+          <w:szCs w:val="22"/>
+        </w:rPr>
+        <w:t xml:space="preserve"> reflects a small percentage of an attack back at the enemy.</w:t>
       </w:r>
       <w:r>
         <w:rPr>
@@ -1562,459 +2115,6 @@
           <w:szCs w:val="22"/>
         </w:rPr>
         <w:t xml:space="preserve"> </w:t>
-      </w:r>
-    </w:p>
-    <w:p>
-      <w:pPr>
-        <w:pStyle w:val="ListParagraph"/>
-        <w:numPr>
-          <w:ilvl w:val="0"/>
-          <w:numId w:val="1"/>
-        </w:numPr>
-        <w:rPr>
-          <w:sz w:val="22"/>
-          <w:szCs w:val="22"/>
-        </w:rPr>
-      </w:pPr>
-      <w:r>
-        <w:rPr>
-          <w:b/>
-          <w:sz w:val="22"/>
-          <w:szCs w:val="22"/>
-        </w:rPr>
-        <w:t>Used for:</w:t>
-      </w:r>
-      <w:r>
-        <w:rPr>
-          <w:sz w:val="22"/>
-          <w:szCs w:val="22"/>
-        </w:rPr>
-        <w:t xml:space="preserve"> </w:t>
-      </w:r>
-      <w:r>
-        <w:rPr>
-          <w:sz w:val="22"/>
-          <w:szCs w:val="22"/>
-        </w:rPr>
-        <w:t>Basic defender type seen in all systems</w:t>
-      </w:r>
-    </w:p>
-    <w:p>
-      <w:pPr>
-        <w:pStyle w:val="ListParagraph"/>
-        <w:numPr>
-          <w:ilvl w:val="0"/>
-          <w:numId w:val="1"/>
-        </w:numPr>
-        <w:rPr>
-          <w:sz w:val="22"/>
-          <w:szCs w:val="22"/>
-        </w:rPr>
-      </w:pPr>
-      <w:r>
-        <w:rPr>
-          <w:b/>
-          <w:sz w:val="22"/>
-          <w:szCs w:val="22"/>
-        </w:rPr>
-        <w:t>Attack:</w:t>
-      </w:r>
-      <w:r>
-        <w:rPr>
-          <w:sz w:val="22"/>
-          <w:szCs w:val="22"/>
-        </w:rPr>
-        <w:t xml:space="preserve"> Laser blaster 1 </w:t>
-      </w:r>
-      <w:proofErr w:type="spellStart"/>
-      <w:r>
-        <w:rPr>
-          <w:sz w:val="22"/>
-          <w:szCs w:val="22"/>
-        </w:rPr>
-        <w:t>dmg</w:t>
-      </w:r>
-      <w:proofErr w:type="spellEnd"/>
-      <w:r>
-        <w:rPr>
-          <w:sz w:val="22"/>
-          <w:szCs w:val="22"/>
-        </w:rPr>
-        <w:t xml:space="preserve"> every 5 seconds</w:t>
-      </w:r>
-    </w:p>
-    <w:p>
-      <w:pPr>
-        <w:pStyle w:val="ListParagraph"/>
-        <w:numPr>
-          <w:ilvl w:val="0"/>
-          <w:numId w:val="1"/>
-        </w:numPr>
-        <w:rPr>
-          <w:sz w:val="22"/>
-          <w:szCs w:val="22"/>
-        </w:rPr>
-      </w:pPr>
-      <w:r>
-        <w:rPr>
-          <w:b/>
-          <w:sz w:val="22"/>
-          <w:szCs w:val="22"/>
-        </w:rPr>
-        <w:t>Movement:</w:t>
-      </w:r>
-      <w:r>
-        <w:rPr>
-          <w:sz w:val="22"/>
-          <w:szCs w:val="22"/>
-        </w:rPr>
-        <w:t xml:space="preserve"> 1 tile every 6 seconds </w:t>
-      </w:r>
-    </w:p>
-    <w:p>
-      <w:pPr>
-        <w:pStyle w:val="ListParagraph"/>
-        <w:numPr>
-          <w:ilvl w:val="0"/>
-          <w:numId w:val="1"/>
-        </w:numPr>
-        <w:rPr>
-          <w:sz w:val="22"/>
-          <w:szCs w:val="22"/>
-        </w:rPr>
-      </w:pPr>
-      <w:r>
-        <w:rPr>
-          <w:b/>
-          <w:sz w:val="22"/>
-          <w:szCs w:val="22"/>
-        </w:rPr>
-        <w:t>Health:</w:t>
-      </w:r>
-      <w:r>
-        <w:rPr>
-          <w:sz w:val="22"/>
-          <w:szCs w:val="22"/>
-        </w:rPr>
-        <w:t xml:space="preserve"> 15</w:t>
-      </w:r>
-    </w:p>
-    <w:p>
-      <w:pPr>
-        <w:pStyle w:val="ListParagraph"/>
-        <w:numPr>
-          <w:ilvl w:val="0"/>
-          <w:numId w:val="1"/>
-        </w:numPr>
-        <w:rPr>
-          <w:sz w:val="22"/>
-          <w:szCs w:val="22"/>
-        </w:rPr>
-      </w:pPr>
-      <w:r>
-        <w:rPr>
-          <w:b/>
-          <w:sz w:val="22"/>
-          <w:szCs w:val="22"/>
-        </w:rPr>
-        <w:t>Special:</w:t>
-      </w:r>
-      <w:r>
-        <w:rPr>
-          <w:sz w:val="22"/>
-          <w:szCs w:val="22"/>
-        </w:rPr>
-        <w:t xml:space="preserve"> None</w:t>
-      </w:r>
-    </w:p>
-    <w:p>
-      <w:pPr>
-        <w:pStyle w:val="ListParagraph"/>
-        <w:numPr>
-          <w:ilvl w:val="0"/>
-          <w:numId w:val="1"/>
-        </w:numPr>
-        <w:rPr>
-          <w:sz w:val="22"/>
-          <w:szCs w:val="22"/>
-        </w:rPr>
-      </w:pPr>
-      <w:r>
-        <w:rPr>
-          <w:b/>
-          <w:sz w:val="22"/>
-          <w:szCs w:val="22"/>
-        </w:rPr>
-        <w:t>Upgrades</w:t>
-      </w:r>
-      <w:r>
-        <w:rPr>
-          <w:sz w:val="22"/>
-          <w:szCs w:val="22"/>
-        </w:rPr>
-        <w:t xml:space="preserve">: </w:t>
-      </w:r>
-    </w:p>
-    <w:p>
-      <w:pPr>
-        <w:pStyle w:val="ListParagraph"/>
-        <w:numPr>
-          <w:ilvl w:val="0"/>
-          <w:numId w:val="4"/>
-        </w:numPr>
-        <w:rPr>
-          <w:sz w:val="22"/>
-          <w:szCs w:val="22"/>
-        </w:rPr>
-      </w:pPr>
-      <w:r>
-        <w:rPr>
-          <w:i/>
-          <w:sz w:val="22"/>
-          <w:szCs w:val="22"/>
-          <w:u w:val="single"/>
-        </w:rPr>
-        <w:t>Full auto:</w:t>
-      </w:r>
-      <w:r>
-        <w:rPr>
-          <w:sz w:val="22"/>
-          <w:szCs w:val="22"/>
-        </w:rPr>
-        <w:t xml:space="preserve"> increase </w:t>
-      </w:r>
-      <w:proofErr w:type="spellStart"/>
-      <w:r>
-        <w:rPr>
-          <w:sz w:val="22"/>
-          <w:szCs w:val="22"/>
-        </w:rPr>
-        <w:t>dmg</w:t>
-      </w:r>
-      <w:proofErr w:type="spellEnd"/>
-      <w:r>
-        <w:rPr>
-          <w:sz w:val="22"/>
-          <w:szCs w:val="22"/>
-        </w:rPr>
-        <w:t xml:space="preserve"> to 2 every 4 seconds</w:t>
-      </w:r>
-    </w:p>
-    <w:p>
-      <w:pPr>
-        <w:pStyle w:val="ListParagraph"/>
-        <w:numPr>
-          <w:ilvl w:val="0"/>
-          <w:numId w:val="4"/>
-        </w:numPr>
-        <w:rPr>
-          <w:sz w:val="22"/>
-          <w:szCs w:val="22"/>
-        </w:rPr>
-      </w:pPr>
-      <w:r>
-        <w:rPr>
-          <w:i/>
-          <w:sz w:val="22"/>
-          <w:szCs w:val="22"/>
-          <w:u w:val="single"/>
-        </w:rPr>
-        <w:t>Body armor:</w:t>
-      </w:r>
-      <w:r>
-        <w:rPr>
-          <w:sz w:val="22"/>
-          <w:szCs w:val="22"/>
-        </w:rPr>
-        <w:t xml:space="preserve"> increases base health to 25</w:t>
-      </w:r>
-    </w:p>
-    <w:p>
-      <w:pPr>
-        <w:rPr>
-          <w:sz w:val="22"/>
-          <w:szCs w:val="22"/>
-        </w:rPr>
-      </w:pPr>
-    </w:p>
-    <w:p>
-      <w:pPr>
-        <w:rPr>
-          <w:b/>
-          <w:sz w:val="22"/>
-          <w:szCs w:val="22"/>
-          <w:u w:val="single"/>
-        </w:rPr>
-      </w:pPr>
-      <w:proofErr w:type="spellStart"/>
-      <w:proofErr w:type="gramStart"/>
-      <w:r>
-        <w:rPr>
-          <w:b/>
-          <w:sz w:val="22"/>
-          <w:szCs w:val="22"/>
-          <w:u w:val="single"/>
-        </w:rPr>
-        <w:t>mcCafe</w:t>
-      </w:r>
-      <w:proofErr w:type="spellEnd"/>
-      <w:proofErr w:type="gramEnd"/>
-    </w:p>
-    <w:p>
-      <w:pPr>
-        <w:pStyle w:val="ListParagraph"/>
-        <w:numPr>
-          <w:ilvl w:val="0"/>
-          <w:numId w:val="1"/>
-        </w:numPr>
-        <w:rPr>
-          <w:sz w:val="22"/>
-          <w:szCs w:val="22"/>
-        </w:rPr>
-      </w:pPr>
-      <w:r>
-        <w:rPr>
-          <w:sz w:val="22"/>
-          <w:szCs w:val="22"/>
-        </w:rPr>
-        <w:t xml:space="preserve">Looks: </w:t>
-      </w:r>
-      <w:r>
-        <w:rPr>
-          <w:sz w:val="22"/>
-          <w:szCs w:val="22"/>
-        </w:rPr>
-        <w:t xml:space="preserve">Bigger </w:t>
-      </w:r>
-      <w:r>
-        <w:rPr>
-          <w:sz w:val="22"/>
-          <w:szCs w:val="22"/>
-        </w:rPr>
-        <w:t>solider</w:t>
-      </w:r>
-      <w:r>
-        <w:rPr>
-          <w:sz w:val="22"/>
-          <w:szCs w:val="22"/>
-        </w:rPr>
-        <w:t xml:space="preserve"> with large vat on his back </w:t>
-      </w:r>
-    </w:p>
-    <w:p>
-      <w:pPr>
-        <w:pStyle w:val="ListParagraph"/>
-        <w:numPr>
-          <w:ilvl w:val="0"/>
-          <w:numId w:val="1"/>
-        </w:numPr>
-        <w:rPr>
-          <w:sz w:val="22"/>
-          <w:szCs w:val="22"/>
-        </w:rPr>
-      </w:pPr>
-      <w:r>
-        <w:rPr>
-          <w:sz w:val="22"/>
-          <w:szCs w:val="22"/>
-        </w:rPr>
-        <w:t>Used for: Defense</w:t>
-      </w:r>
-    </w:p>
-    <w:p>
-      <w:pPr>
-        <w:pStyle w:val="ListParagraph"/>
-        <w:numPr>
-          <w:ilvl w:val="0"/>
-          <w:numId w:val="1"/>
-        </w:numPr>
-        <w:rPr>
-          <w:sz w:val="22"/>
-          <w:szCs w:val="22"/>
-        </w:rPr>
-      </w:pPr>
-      <w:r>
-        <w:rPr>
-          <w:sz w:val="22"/>
-          <w:szCs w:val="22"/>
-        </w:rPr>
-        <w:t>Attack: Pours vat of liquid onto tiles</w:t>
-      </w:r>
-      <w:r>
-        <w:rPr>
-          <w:sz w:val="22"/>
-          <w:szCs w:val="22"/>
-        </w:rPr>
-        <w:t>. Causes viruses to slide back to furthest tile in row. Upgrades to flaming or electrified liquid that damages virus during slide.</w:t>
-      </w:r>
-    </w:p>
-    <w:p>
-      <w:pPr>
-        <w:rPr>
-          <w:sz w:val="22"/>
-          <w:szCs w:val="22"/>
-        </w:rPr>
-      </w:pPr>
-    </w:p>
-    <w:p>
-      <w:pPr>
-        <w:rPr>
-          <w:rFonts w:cs="Times New Roman"/>
-          <w:b/>
-          <w:sz w:val="22"/>
-          <w:szCs w:val="22"/>
-          <w:u w:val="single"/>
-        </w:rPr>
-      </w:pPr>
-      <w:r>
-        <w:rPr>
-          <w:rFonts w:cs="Times New Roman"/>
-          <w:b/>
-          <w:sz w:val="22"/>
-          <w:szCs w:val="22"/>
-          <w:u w:val="single"/>
-        </w:rPr>
-        <w:t>Data Recycler</w:t>
-      </w:r>
-    </w:p>
-    <w:p>
-      <w:pPr>
-        <w:pStyle w:val="ListParagraph"/>
-        <w:numPr>
-          <w:ilvl w:val="0"/>
-          <w:numId w:val="1"/>
-        </w:numPr>
-        <w:rPr>
-          <w:sz w:val="22"/>
-          <w:szCs w:val="22"/>
-        </w:rPr>
-      </w:pPr>
-      <w:r>
-        <w:rPr>
-          <w:sz w:val="22"/>
-          <w:szCs w:val="22"/>
-        </w:rPr>
-        <w:t xml:space="preserve">Looks: looks like the recycle bin icon but with legs and arms. </w:t>
-      </w:r>
-    </w:p>
-    <w:p>
-      <w:pPr>
-        <w:pStyle w:val="ListParagraph"/>
-        <w:numPr>
-          <w:ilvl w:val="0"/>
-          <w:numId w:val="1"/>
-        </w:numPr>
-        <w:rPr>
-          <w:sz w:val="22"/>
-          <w:szCs w:val="22"/>
-        </w:rPr>
-      </w:pPr>
-      <w:r>
-        <w:rPr>
-          <w:sz w:val="22"/>
-          <w:szCs w:val="22"/>
-        </w:rPr>
-        <w:t xml:space="preserve">Used for: when attacked absorbs the attack, it then sends the attack back. But its attack is weaker. </w:t>
       </w:r>
     </w:p>
     <w:p/>
@@ -2030,7 +2130,7 @@
 </file>
 
 <file path=word/numbering.xml><?xml version="1.0" encoding="utf-8"?>
-<w:numbering xmlns:ve="http://schemas.openxmlformats.org/markup-compatibility/2006" xmlns:o="urn:schemas-microsoft-com:office:office" xmlns:r="http://schemas.openxmlformats.org/officeDocument/2006/relationships" xmlns:m="http://schemas.openxmlformats.org/officeDocument/2006/math" xmlns:v="urn:schemas-microsoft-com:vml" xmlns:wp="http://schemas.openxmlformats.org/drawingml/2006/wordprocessingDrawing" xmlns:w10="urn:schemas-microsoft-com:office:word" xmlns:w="http://schemas.openxmlformats.org/wordprocessingml/2006/main" xmlns:wne="http://schemas.microsoft.com/office/word/2006/wordml">
+<w:numbering xmlns:wpc="http://schemas.microsoft.com/office/word/2010/wordprocessingCanvas" xmlns:mc="http://schemas.openxmlformats.org/markup-compatibility/2006" xmlns:o="urn:schemas-microsoft-com:office:office" xmlns:r="http://schemas.openxmlformats.org/officeDocument/2006/relationships" xmlns:m="http://schemas.openxmlformats.org/officeDocument/2006/math" xmlns:v="urn:schemas-microsoft-com:vml" xmlns:wp14="http://schemas.microsoft.com/office/word/2010/wordprocessingDrawing" xmlns:wp="http://schemas.openxmlformats.org/drawingml/2006/wordprocessingDrawing" xmlns:w10="urn:schemas-microsoft-com:office:word" xmlns:w="http://schemas.openxmlformats.org/wordprocessingml/2006/main" xmlns:w14="http://schemas.microsoft.com/office/word/2010/wordml" xmlns:wpg="http://schemas.microsoft.com/office/word/2010/wordprocessingGroup" xmlns:wpi="http://schemas.microsoft.com/office/word/2010/wordprocessingInk" xmlns:wne="http://schemas.microsoft.com/office/word/2006/wordml" xmlns:wps="http://schemas.microsoft.com/office/word/2010/wordprocessingShape" mc:Ignorable="w14 wp14">
   <w:abstractNum w:abstractNumId="0">
     <w:nsid w:val="33A0416F"/>
     <w:multiLevelType w:val="hybridMultilevel"/>
@@ -2498,7 +2598,7 @@
 </file>
 
 <file path=word/styles.xml><?xml version="1.0" encoding="utf-8"?>
-<w:styles xmlns:r="http://schemas.openxmlformats.org/officeDocument/2006/relationships" xmlns:w="http://schemas.openxmlformats.org/wordprocessingml/2006/main">
+<w:styles xmlns:mc="http://schemas.openxmlformats.org/markup-compatibility/2006" xmlns:r="http://schemas.openxmlformats.org/officeDocument/2006/relationships" xmlns:w="http://schemas.openxmlformats.org/wordprocessingml/2006/main" xmlns:w14="http://schemas.microsoft.com/office/word/2010/wordml" mc:Ignorable="w14">
   <w:docDefaults>
     <w:rPrDefault>
       <w:rPr>
@@ -2681,7 +2781,6 @@
     <w:uiPriority w:val="99"/>
     <w:semiHidden/>
     <w:unhideWhenUsed/>
-    <w:qFormat/>
     <w:tblPr>
       <w:tblInd w:w="0" w:type="dxa"/>
       <w:tblCellMar>
@@ -2711,6 +2810,196 @@
     <w:rPr>
       <w:szCs w:val="21"/>
     </w:rPr>
+  </w:style>
+</w:styles>
+</file>
+
+<file path=word/stylesWithEffects.xml><?xml version="1.0" encoding="utf-8"?>
+<w:styles xmlns:wpc="http://schemas.microsoft.com/office/word/2010/wordprocessingCanvas" xmlns:mc="http://schemas.openxmlformats.org/markup-compatibility/2006" xmlns:o="urn:schemas-microsoft-com:office:office" xmlns:r="http://schemas.openxmlformats.org/officeDocument/2006/relationships" xmlns:m="http://schemas.openxmlformats.org/officeDocument/2006/math" xmlns:v="urn:schemas-microsoft-com:vml" xmlns:wp14="http://schemas.microsoft.com/office/word/2010/wordprocessingDrawing" xmlns:wp="http://schemas.openxmlformats.org/drawingml/2006/wordprocessingDrawing" xmlns:w10="urn:schemas-microsoft-com:office:word" xmlns:w="http://schemas.openxmlformats.org/wordprocessingml/2006/main" xmlns:w14="http://schemas.microsoft.com/office/word/2010/wordml" xmlns:wpg="http://schemas.microsoft.com/office/word/2010/wordprocessingGroup" xmlns:wpi="http://schemas.microsoft.com/office/word/2010/wordprocessingInk" xmlns:wne="http://schemas.microsoft.com/office/word/2006/wordml" xmlns:wps="http://schemas.microsoft.com/office/word/2010/wordprocessingShape" mc:Ignorable="w14 wp14">
+  <w:docDefaults>
+    <w:rPrDefault>
+      <w:rPr>
+        <w:rFonts w:asciiTheme="minorHAnsi" w:eastAsiaTheme="minorEastAsia" w:hAnsiTheme="minorHAnsi" w:cstheme="minorBidi"/>
+        <w:sz w:val="22"/>
+        <w:szCs w:val="22"/>
+        <w:lang w:val="en-US" w:eastAsia="en-US" w:bidi="ar-SA"/>
+      </w:rPr>
+    </w:rPrDefault>
+    <w:pPrDefault>
+      <w:pPr>
+        <w:spacing w:after="200" w:line="276" w:lineRule="auto"/>
+      </w:pPr>
+    </w:pPrDefault>
+  </w:docDefaults>
+  <w:latentStyles w:defLockedState="0" w:defUIPriority="99" w:defSemiHidden="1" w:defUnhideWhenUsed="1" w:defQFormat="0" w:count="267">
+    <w:lsdException w:name="Normal" w:semiHidden="0" w:uiPriority="0" w:unhideWhenUsed="0" w:qFormat="1"/>
+    <w:lsdException w:name="heading 1" w:semiHidden="0" w:uiPriority="9" w:unhideWhenUsed="0" w:qFormat="1"/>
+    <w:lsdException w:name="heading 2" w:uiPriority="9" w:qFormat="1"/>
+    <w:lsdException w:name="heading 3" w:uiPriority="9" w:qFormat="1"/>
+    <w:lsdException w:name="heading 4" w:uiPriority="9" w:qFormat="1"/>
+    <w:lsdException w:name="heading 5" w:uiPriority="9" w:qFormat="1"/>
+    <w:lsdException w:name="heading 6" w:uiPriority="9" w:qFormat="1"/>
+    <w:lsdException w:name="heading 7" w:uiPriority="9" w:qFormat="1"/>
+    <w:lsdException w:name="heading 8" w:uiPriority="9" w:qFormat="1"/>
+    <w:lsdException w:name="heading 9" w:uiPriority="9" w:qFormat="1"/>
+    <w:lsdException w:name="toc 1" w:uiPriority="39"/>
+    <w:lsdException w:name="toc 2" w:uiPriority="39"/>
+    <w:lsdException w:name="toc 3" w:uiPriority="39"/>
+    <w:lsdException w:name="toc 4" w:uiPriority="39"/>
+    <w:lsdException w:name="toc 5" w:uiPriority="39"/>
+    <w:lsdException w:name="toc 6" w:uiPriority="39"/>
+    <w:lsdException w:name="toc 7" w:uiPriority="39"/>
+    <w:lsdException w:name="toc 8" w:uiPriority="39"/>
+    <w:lsdException w:name="toc 9" w:uiPriority="39"/>
+    <w:lsdException w:name="caption" w:uiPriority="35" w:qFormat="1"/>
+    <w:lsdException w:name="Title" w:semiHidden="0" w:uiPriority="10" w:unhideWhenUsed="0" w:qFormat="1"/>
+    <w:lsdException w:name="Default Paragraph Font" w:uiPriority="1"/>
+    <w:lsdException w:name="Subtitle" w:semiHidden="0" w:uiPriority="11" w:unhideWhenUsed="0" w:qFormat="1"/>
+    <w:lsdException w:name="Strong" w:semiHidden="0" w:uiPriority="22" w:unhideWhenUsed="0" w:qFormat="1"/>
+    <w:lsdException w:name="Emphasis" w:semiHidden="0" w:uiPriority="20" w:unhideWhenUsed="0" w:qFormat="1"/>
+    <w:lsdException w:name="Table Grid" w:semiHidden="0" w:uiPriority="59" w:unhideWhenUsed="0"/>
+    <w:lsdException w:name="Placeholder Text" w:unhideWhenUsed="0"/>
+    <w:lsdException w:name="No Spacing" w:semiHidden="0" w:uiPriority="1" w:unhideWhenUsed="0" w:qFormat="1"/>
+    <w:lsdException w:name="Light Shading" w:semiHidden="0" w:uiPriority="60" w:unhideWhenUsed="0"/>
+    <w:lsdException w:name="Light List" w:semiHidden="0" w:uiPriority="61" w:unhideWhenUsed="0"/>
+    <w:lsdException w:name="Light Grid" w:semiHidden="0" w:uiPriority="62" w:unhideWhenUsed="0"/>
+    <w:lsdException w:name="Medium Shading 1" w:semiHidden="0" w:uiPriority="63" w:unhideWhenUsed="0"/>
+    <w:lsdException w:name="Medium Shading 2" w:semiHidden="0" w:uiPriority="64" w:unhideWhenUsed="0"/>
+    <w:lsdException w:name="Medium List 1" w:semiHidden="0" w:uiPriority="65" w:unhideWhenUsed="0"/>
+    <w:lsdException w:name="Medium List 2" w:semiHidden="0" w:uiPriority="66" w:unhideWhenUsed="0"/>
+    <w:lsdException w:name="Medium Grid 1" w:semiHidden="0" w:uiPriority="67" w:unhideWhenUsed="0"/>
+    <w:lsdException w:name="Medium Grid 2" w:semiHidden="0" w:uiPriority="68" w:unhideWhenUsed="0"/>
+    <w:lsdException w:name="Medium Grid 3" w:semiHidden="0" w:uiPriority="69" w:unhideWhenUsed="0"/>
+    <w:lsdException w:name="Dark List" w:semiHidden="0" w:uiPriority="70" w:unhideWhenUsed="0"/>
+    <w:lsdException w:name="Colorful Shading" w:semiHidden="0" w:uiPriority="71" w:unhideWhenUsed="0"/>
+    <w:lsdException w:name="Colorful List" w:semiHidden="0" w:uiPriority="72" w:unhideWhenUsed="0"/>
+    <w:lsdException w:name="Colorful Grid" w:semiHidden="0" w:uiPriority="73" w:unhideWhenUsed="0"/>
+    <w:lsdException w:name="Light Shading Accent 1" w:semiHidden="0" w:uiPriority="60" w:unhideWhenUsed="0"/>
+    <w:lsdException w:name="Light List Accent 1" w:semiHidden="0" w:uiPriority="61" w:unhideWhenUsed="0"/>
+    <w:lsdException w:name="Light Grid Accent 1" w:semiHidden="0" w:uiPriority="62" w:unhideWhenUsed="0"/>
+    <w:lsdException w:name="Medium Shading 1 Accent 1" w:semiHidden="0" w:uiPriority="63" w:unhideWhenUsed="0"/>
+    <w:lsdException w:name="Medium Shading 2 Accent 1" w:semiHidden="0" w:uiPriority="64" w:unhideWhenUsed="0"/>
+    <w:lsdException w:name="Medium List 1 Accent 1" w:semiHidden="0" w:uiPriority="65" w:unhideWhenUsed="0"/>
+    <w:lsdException w:name="Revision" w:unhideWhenUsed="0"/>
+    <w:lsdException w:name="List Paragraph" w:semiHidden="0" w:uiPriority="34" w:unhideWhenUsed="0" w:qFormat="1"/>
+    <w:lsdException w:name="Quote" w:semiHidden="0" w:uiPriority="29" w:unhideWhenUsed="0" w:qFormat="1"/>
+    <w:lsdException w:name="Intense Quote" w:semiHidden="0" w:uiPriority="30" w:unhideWhenUsed="0" w:qFormat="1"/>
+    <w:lsdException w:name="Medium List 2 Accent 1" w:semiHidden="0" w:uiPriority="66" w:unhideWhenUsed="0"/>
+    <w:lsdException w:name="Medium Grid 1 Accent 1" w:semiHidden="0" w:uiPriority="67" w:unhideWhenUsed="0"/>
+    <w:lsdException w:name="Medium Grid 2 Accent 1" w:semiHidden="0" w:uiPriority="68" w:unhideWhenUsed="0"/>
+    <w:lsdException w:name="Medium Grid 3 Accent 1" w:semiHidden="0" w:uiPriority="69" w:unhideWhenUsed="0"/>
+    <w:lsdException w:name="Dark List Accent 1" w:semiHidden="0" w:uiPriority="70" w:unhideWhenUsed="0"/>
+    <w:lsdException w:name="Colorful Shading Accent 1" w:semiHidden="0" w:uiPriority="71" w:unhideWhenUsed="0"/>
+    <w:lsdException w:name="Colorful List Accent 1" w:semiHidden="0" w:uiPriority="72" w:unhideWhenUsed="0"/>
+    <w:lsdException w:name="Colorful Grid Accent 1" w:semiHidden="0" w:uiPriority="73" w:unhideWhenUsed="0"/>
+    <w:lsdException w:name="Light Shading Accent 2" w:semiHidden="0" w:uiPriority="60" w:unhideWhenUsed="0"/>
+    <w:lsdException w:name="Light List Accent 2" w:semiHidden="0" w:uiPriority="61" w:unhideWhenUsed="0"/>
+    <w:lsdException w:name="Light Grid Accent 2" w:semiHidden="0" w:uiPriority="62" w:unhideWhenUsed="0"/>
+    <w:lsdException w:name="Medium Shading 1 Accent 2" w:semiHidden="0" w:uiPriority="63" w:unhideWhenUsed="0"/>
+    <w:lsdException w:name="Medium Shading 2 Accent 2" w:semiHidden="0" w:uiPriority="64" w:unhideWhenUsed="0"/>
+    <w:lsdException w:name="Medium List 1 Accent 2" w:semiHidden="0" w:uiPriority="65" w:unhideWhenUsed="0"/>
+    <w:lsdException w:name="Medium List 2 Accent 2" w:semiHidden="0" w:uiPriority="66" w:unhideWhenUsed="0"/>
+    <w:lsdException w:name="Medium Grid 1 Accent 2" w:semiHidden="0" w:uiPriority="67" w:unhideWhenUsed="0"/>
+    <w:lsdException w:name="Medium Grid 2 Accent 2" w:semiHidden="0" w:uiPriority="68" w:unhideWhenUsed="0"/>
+    <w:lsdException w:name="Medium Grid 3 Accent 2" w:semiHidden="0" w:uiPriority="69" w:unhideWhenUsed="0"/>
+    <w:lsdException w:name="Dark List Accent 2" w:semiHidden="0" w:uiPriority="70" w:unhideWhenUsed="0"/>
+    <w:lsdException w:name="Colorful Shading Accent 2" w:semiHidden="0" w:uiPriority="71" w:unhideWhenUsed="0"/>
+    <w:lsdException w:name="Colorful List Accent 2" w:semiHidden="0" w:uiPriority="72" w:unhideWhenUsed="0"/>
+    <w:lsdException w:name="Colorful Grid Accent 2" w:semiHidden="0" w:uiPriority="73" w:unhideWhenUsed="0"/>
+    <w:lsdException w:name="Light Shading Accent 3" w:semiHidden="0" w:uiPriority="60" w:unhideWhenUsed="0"/>
+    <w:lsdException w:name="Light List Accent 3" w:semiHidden="0" w:uiPriority="61" w:unhideWhenUsed="0"/>
+    <w:lsdException w:name="Light Grid Accent 3" w:semiHidden="0" w:uiPriority="62" w:unhideWhenUsed="0"/>
+    <w:lsdException w:name="Medium Shading 1 Accent 3" w:semiHidden="0" w:uiPriority="63" w:unhideWhenUsed="0"/>
+    <w:lsdException w:name="Medium Shading 2 Accent 3" w:semiHidden="0" w:uiPriority="64" w:unhideWhenUsed="0"/>
+    <w:lsdException w:name="Medium List 1 Accent 3" w:semiHidden="0" w:uiPriority="65" w:unhideWhenUsed="0"/>
+    <w:lsdException w:name="Medium List 2 Accent 3" w:semiHidden="0" w:uiPriority="66" w:unhideWhenUsed="0"/>
+    <w:lsdException w:name="Medium Grid 1 Accent 3" w:semiHidden="0" w:uiPriority="67" w:unhideWhenUsed="0"/>
+    <w:lsdException w:name="Medium Grid 2 Accent 3" w:semiHidden="0" w:uiPriority="68" w:unhideWhenUsed="0"/>
+    <w:lsdException w:name="Medium Grid 3 Accent 3" w:semiHidden="0" w:uiPriority="69" w:unhideWhenUsed="0"/>
+    <w:lsdException w:name="Dark List Accent 3" w:semiHidden="0" w:uiPriority="70" w:unhideWhenUsed="0"/>
+    <w:lsdException w:name="Colorful Shading Accent 3" w:semiHidden="0" w:uiPriority="71" w:unhideWhenUsed="0"/>
+    <w:lsdException w:name="Colorful List Accent 3" w:semiHidden="0" w:uiPriority="72" w:unhideWhenUsed="0"/>
+    <w:lsdException w:name="Colorful Grid Accent 3" w:semiHidden="0" w:uiPriority="73" w:unhideWhenUsed="0"/>
+    <w:lsdException w:name="Light Shading Accent 4" w:semiHidden="0" w:uiPriority="60" w:unhideWhenUsed="0"/>
+    <w:lsdException w:name="Light List Accent 4" w:semiHidden="0" w:uiPriority="61" w:unhideWhenUsed="0"/>
+    <w:lsdException w:name="Light Grid Accent 4" w:semiHidden="0" w:uiPriority="62" w:unhideWhenUsed="0"/>
+    <w:lsdException w:name="Medium Shading 1 Accent 4" w:semiHidden="0" w:uiPriority="63" w:unhideWhenUsed="0"/>
+    <w:lsdException w:name="Medium Shading 2 Accent 4" w:semiHidden="0" w:uiPriority="64" w:unhideWhenUsed="0"/>
+    <w:lsdException w:name="Medium List 1 Accent 4" w:semiHidden="0" w:uiPriority="65" w:unhideWhenUsed="0"/>
+    <w:lsdException w:name="Medium List 2 Accent 4" w:semiHidden="0" w:uiPriority="66" w:unhideWhenUsed="0"/>
+    <w:lsdException w:name="Medium Grid 1 Accent 4" w:semiHidden="0" w:uiPriority="67" w:unhideWhenUsed="0"/>
+    <w:lsdException w:name="Medium Grid 2 Accent 4" w:semiHidden="0" w:uiPriority="68" w:unhideWhenUsed="0"/>
+    <w:lsdException w:name="Medium Grid 3 Accent 4" w:semiHidden="0" w:uiPriority="69" w:unhideWhenUsed="0"/>
+    <w:lsdException w:name="Dark List Accent 4" w:semiHidden="0" w:uiPriority="70" w:unhideWhenUsed="0"/>
+    <w:lsdException w:name="Colorful Shading Accent 4" w:semiHidden="0" w:uiPriority="71" w:unhideWhenUsed="0"/>
+    <w:lsdException w:name="Colorful List Accent 4" w:semiHidden="0" w:uiPriority="72" w:unhideWhenUsed="0"/>
+    <w:lsdException w:name="Colorful Grid Accent 4" w:semiHidden="0" w:uiPriority="73" w:unhideWhenUsed="0"/>
+    <w:lsdException w:name="Light Shading Accent 5" w:semiHidden="0" w:uiPriority="60" w:unhideWhenUsed="0"/>
+    <w:lsdException w:name="Light List Accent 5" w:semiHidden="0" w:uiPriority="61" w:unhideWhenUsed="0"/>
+    <w:lsdException w:name="Light Grid Accent 5" w:semiHidden="0" w:uiPriority="62" w:unhideWhenUsed="0"/>
+    <w:lsdException w:name="Medium Shading 1 Accent 5" w:semiHidden="0" w:uiPriority="63" w:unhideWhenUsed="0"/>
+    <w:lsdException w:name="Medium Shading 2 Accent 5" w:semiHidden="0" w:uiPriority="64" w:unhideWhenUsed="0"/>
+    <w:lsdException w:name="Medium List 1 Accent 5" w:semiHidden="0" w:uiPriority="65" w:unhideWhenUsed="0"/>
+    <w:lsdException w:name="Medium List 2 Accent 5" w:semiHidden="0" w:uiPriority="66" w:unhideWhenUsed="0"/>
+    <w:lsdException w:name="Medium Grid 1 Accent 5" w:semiHidden="0" w:uiPriority="67" w:unhideWhenUsed="0"/>
+    <w:lsdException w:name="Medium Grid 2 Accent 5" w:semiHidden="0" w:uiPriority="68" w:unhideWhenUsed="0"/>
+    <w:lsdException w:name="Medium Grid 3 Accent 5" w:semiHidden="0" w:uiPriority="69" w:unhideWhenUsed="0"/>
+    <w:lsdException w:name="Dark List Accent 5" w:semiHidden="0" w:uiPriority="70" w:unhideWhenUsed="0"/>
+    <w:lsdException w:name="Colorful Shading Accent 5" w:semiHidden="0" w:uiPriority="71" w:unhideWhenUsed="0"/>
+    <w:lsdException w:name="Colorful List Accent 5" w:semiHidden="0" w:uiPriority="72" w:unhideWhenUsed="0"/>
+    <w:lsdException w:name="Colorful Grid Accent 5" w:semiHidden="0" w:uiPriority="73" w:unhideWhenUsed="0"/>
+    <w:lsdException w:name="Light Shading Accent 6" w:semiHidden="0" w:uiPriority="60" w:unhideWhenUsed="0"/>
+    <w:lsdException w:name="Light List Accent 6" w:semiHidden="0" w:uiPriority="61" w:unhideWhenUsed="0"/>
+    <w:lsdException w:name="Light Grid Accent 6" w:semiHidden="0" w:uiPriority="62" w:unhideWhenUsed="0"/>
+    <w:lsdException w:name="Medium Shading 1 Accent 6" w:semiHidden="0" w:uiPriority="63" w:unhideWhenUsed="0"/>
+    <w:lsdException w:name="Medium Shading 2 Accent 6" w:semiHidden="0" w:uiPriority="64" w:unhideWhenUsed="0"/>
+    <w:lsdException w:name="Medium List 1 Accent 6" w:semiHidden="0" w:uiPriority="65" w:unhideWhenUsed="0"/>
+    <w:lsdException w:name="Medium List 2 Accent 6" w:semiHidden="0" w:uiPriority="66" w:unhideWhenUsed="0"/>
+    <w:lsdException w:name="Medium Grid 1 Accent 6" w:semiHidden="0" w:uiPriority="67" w:unhideWhenUsed="0"/>
+    <w:lsdException w:name="Medium Grid 2 Accent 6" w:semiHidden="0" w:uiPriority="68" w:unhideWhenUsed="0"/>
+    <w:lsdException w:name="Medium Grid 3 Accent 6" w:semiHidden="0" w:uiPriority="69" w:unhideWhenUsed="0"/>
+    <w:lsdException w:name="Dark List Accent 6" w:semiHidden="0" w:uiPriority="70" w:unhideWhenUsed="0"/>
+    <w:lsdException w:name="Colorful Shading Accent 6" w:semiHidden="0" w:uiPriority="71" w:unhideWhenUsed="0"/>
+    <w:lsdException w:name="Colorful List Accent 6" w:semiHidden="0" w:uiPriority="72" w:unhideWhenUsed="0"/>
+    <w:lsdException w:name="Colorful Grid Accent 6" w:semiHidden="0" w:uiPriority="73" w:unhideWhenUsed="0"/>
+    <w:lsdException w:name="Subtle Emphasis" w:semiHidden="0" w:uiPriority="19" w:unhideWhenUsed="0" w:qFormat="1"/>
+    <w:lsdException w:name="Intense Emphasis" w:semiHidden="0" w:uiPriority="21" w:unhideWhenUsed="0" w:qFormat="1"/>
+    <w:lsdException w:name="Subtle Reference" w:semiHidden="0" w:uiPriority="31" w:unhideWhenUsed="0" w:qFormat="1"/>
+    <w:lsdException w:name="Intense Reference" w:semiHidden="0" w:uiPriority="32" w:unhideWhenUsed="0" w:qFormat="1"/>
+    <w:lsdException w:name="Book Title" w:semiHidden="0" w:uiPriority="33" w:unhideWhenUsed="0" w:qFormat="1"/>
+    <w:lsdException w:name="Bibliography" w:uiPriority="37"/>
+    <w:lsdException w:name="TOC Heading" w:uiPriority="39" w:qFormat="1"/>
+  </w:latentStyles>
+  <w:style w:type="paragraph" w:default="1" w:styleId="Normal">
+    <w:name w:val="Normal"/>
+    <w:qFormat/>
+  </w:style>
+  <w:style w:type="character" w:default="1" w:styleId="DefaultParagraphFont">
+    <w:name w:val="Default Paragraph Font"/>
+    <w:uiPriority w:val="1"/>
+    <w:semiHidden/>
+    <w:unhideWhenUsed/>
+  </w:style>
+  <w:style w:type="table" w:default="1" w:styleId="TableNormal">
+    <w:name w:val="Normal Table"/>
+    <w:uiPriority w:val="99"/>
+    <w:semiHidden/>
+    <w:unhideWhenUsed/>
+    <w:tblPr>
+      <w:tblInd w:w="0" w:type="dxa"/>
+      <w:tblCellMar>
+        <w:top w:w="0" w:type="dxa"/>
+        <w:left w:w="108" w:type="dxa"/>
+        <w:bottom w:w="0" w:type="dxa"/>
+        <w:right w:w="108" w:type="dxa"/>
+      </w:tblCellMar>
+    </w:tblPr>
+  </w:style>
+  <w:style w:type="numbering" w:default="1" w:styleId="NoList">
+    <w:name w:val="No List"/>
+    <w:uiPriority w:val="99"/>
+    <w:semiHidden/>
+    <w:unhideWhenUsed/>
   </w:style>
 </w:styles>
 </file>

</xml_diff>